<commit_message>
finitions (chaines, sets, input et outputs)
finitions (chaines, sets, input et outputs)
</commit_message>
<xml_diff>
--- a/Instructions Formation LI248.docx
+++ b/Instructions Formation LI248.docx
@@ -881,6 +881,27 @@
       <w:pPr>
         <w:pStyle w:val="Paragraphedeliste"/>
         <w:numPr>
+          <w:ilvl w:val="2"/>
+          <w:numId w:val="1"/>
+        </w:numPr>
+      </w:pPr>
+      <w:r>
+        <w:t>Slicing</w:t>
+      </w:r>
+    </w:p>
+    <w:p>
+      <w:pPr>
+        <w:pStyle w:val="Paragraphedeliste"/>
+        <w:ind w:left="2160"/>
+      </w:pPr>
+      <w:r>
+        <w:t>Tester les exemples donnés et jouer avec les possibilités pour bien comprendre le rôle et les limites des différentes valeurs et posistions</w:t>
+      </w:r>
+    </w:p>
+    <w:p>
+      <w:pPr>
+        <w:pStyle w:val="Paragraphedeliste"/>
+        <w:numPr>
           <w:ilvl w:val="1"/>
           <w:numId w:val="1"/>
         </w:numPr>
@@ -934,6 +955,7 @@
         </w:numPr>
       </w:pPr>
       <w:r>
+        <w:lastRenderedPageBreak/>
         <w:t xml:space="preserve">Les bases de la programmation orienté objet </w:t>
       </w:r>
     </w:p>
@@ -955,7 +977,6 @@
         <w:ind w:left="1440"/>
       </w:pPr>
       <w:r>
-        <w:lastRenderedPageBreak/>
         <w:t>Chaque stagiaire devra présenter un exemple de modélisation objet en sous-lignant les 3 composantes de l’apport de l’objet.</w:t>
       </w:r>
     </w:p>

</xml_diff>